<commit_message>
Епік 1 - Bozhena Oliinyk
</commit_message>
<xml_diff>
--- a/ai_12/bozhena_ollinyk/epic_1/epic_1_practice_and_labs_report_bozhena_olinyk.docx.docx
+++ b/ai_12/bozhena_ollinyk/epic_1/epic_1_practice_and_labs_report_bozhena_olinyk.docx.docx
@@ -60,6 +60,7 @@
       </w:pPr>
       <w:r>
         <w:rPr>
+          <w:noProof/>
           <w:sz w:val="28"/>
           <w:szCs w:val="28"/>
         </w:rPr>
@@ -1013,23 +1014,7 @@
             <w:sz w:val="28"/>
             <w:szCs w:val="28"/>
           </w:rPr>
-          <w:t>https://code.visualstudio.com/docs</w:t>
-        </w:r>
-        <w:r>
-          <w:rPr>
-            <w:rStyle w:val="Hyperlink"/>
-            <w:sz w:val="28"/>
-            <w:szCs w:val="28"/>
-          </w:rPr>
-          <w:t>/</w:t>
-        </w:r>
-        <w:r>
-          <w:rPr>
-            <w:rStyle w:val="Hyperlink"/>
-            <w:sz w:val="28"/>
-            <w:szCs w:val="28"/>
-          </w:rPr>
-          <w:t>cpp/config-mingw</w:t>
+          <w:t>https://code.visualstudio.com/docs/cpp/config-mingw</w:t>
         </w:r>
       </w:hyperlink>
       <w:r>
@@ -2629,6 +2614,7 @@
       </w:r>
       <w:r>
         <w:rPr>
+          <w:noProof/>
           <w:sz w:val="28"/>
           <w:szCs w:val="28"/>
         </w:rPr>
@@ -3633,6 +3619,7 @@
       </w:pPr>
       <w:r>
         <w:rPr>
+          <w:noProof/>
           <w:sz w:val="28"/>
           <w:szCs w:val="28"/>
           <w:lang w:val="en-US"/>
@@ -4152,6 +4139,7 @@
       </w:pPr>
       <w:r>
         <w:rPr>
+          <w:noProof/>
           <w:sz w:val="28"/>
           <w:szCs w:val="28"/>
           <w:lang w:val="en-US"/>
@@ -4254,7 +4242,6 @@
           <w:lang w:val="en-US"/>
         </w:rPr>
       </w:pPr>
-      <w:bookmarkStart w:id="1" w:name="_GoBack"/>
       <w:r>
         <w:rPr>
           <w:noProof/>
@@ -4264,9 +4251,9 @@
         </w:rPr>
         <w:lastRenderedPageBreak/>
         <w:drawing>
-          <wp:inline distT="0" distB="0" distL="0" distR="0" wp14:anchorId="44625C2A" wp14:editId="47FD2B09">
-            <wp:extent cx="3665287" cy="1212106"/>
-            <wp:effectExtent l="0" t="0" r="0" b="7620"/>
+          <wp:inline distT="0" distB="0" distL="0" distR="0" wp14:anchorId="44625C2A" wp14:editId="4D010323">
+            <wp:extent cx="3317065" cy="1096949"/>
+            <wp:effectExtent l="0" t="0" r="0" b="8255"/>
             <wp:docPr id="41" name="Picture 41"/>
             <wp:cNvGraphicFramePr>
               <a:graphicFrameLocks xmlns:a="http://schemas.openxmlformats.org/drawingml/2006/main" noChangeAspect="1"/>
@@ -4296,7 +4283,7 @@
                   <pic:spPr bwMode="auto">
                     <a:xfrm>
                       <a:off x="0" y="0"/>
-                      <a:ext cx="3716235" cy="1228954"/>
+                      <a:ext cx="3383358" cy="1118872"/>
                     </a:xfrm>
                     <a:prstGeom prst="rect">
                       <a:avLst/>
@@ -4309,24 +4296,67 @@
           </wp:inline>
         </w:drawing>
       </w:r>
+      <w:r>
+        <w:rPr>
+          <w:sz w:val="28"/>
+          <w:szCs w:val="28"/>
+          <w:lang w:val="en-US"/>
+        </w:rPr>
+        <w:drawing>
+          <wp:inline distT="0" distB="0" distL="0" distR="0" wp14:anchorId="1E633B94" wp14:editId="7D46A85A">
+            <wp:extent cx="2295459" cy="1656107"/>
+            <wp:effectExtent l="0" t="0" r="0" b="1270"/>
+            <wp:docPr id="3" name="Picture 3"/>
+            <wp:cNvGraphicFramePr>
+              <a:graphicFrameLocks xmlns:a="http://schemas.openxmlformats.org/drawingml/2006/main" noChangeAspect="1"/>
+            </wp:cNvGraphicFramePr>
+            <a:graphic xmlns:a="http://schemas.openxmlformats.org/drawingml/2006/main">
+              <a:graphicData uri="http://schemas.openxmlformats.org/drawingml/2006/picture">
+                <pic:pic xmlns:pic="http://schemas.openxmlformats.org/drawingml/2006/picture">
+                  <pic:nvPicPr>
+                    <pic:cNvPr id="1" name=""/>
+                    <pic:cNvPicPr/>
+                  </pic:nvPicPr>
+                  <pic:blipFill>
+                    <a:blip r:embed="rId38"/>
+                    <a:stretch>
+                      <a:fillRect/>
+                    </a:stretch>
+                  </pic:blipFill>
+                  <pic:spPr>
+                    <a:xfrm>
+                      <a:off x="0" y="0"/>
+                      <a:ext cx="2315224" cy="1670367"/>
+                    </a:xfrm>
+                    <a:prstGeom prst="rect">
+                      <a:avLst/>
+                    </a:prstGeom>
+                  </pic:spPr>
+                </pic:pic>
+              </a:graphicData>
+            </a:graphic>
+          </wp:inline>
+        </w:drawing>
+      </w:r>
+    </w:p>
+    <w:p>
+      <w:pPr>
+        <w:rPr>
+          <w:sz w:val="28"/>
+          <w:szCs w:val="28"/>
+          <w:lang w:val="en-US"/>
+        </w:rPr>
+      </w:pPr>
+      <w:r>
+        <w:rPr>
+          <w:sz w:val="28"/>
+          <w:szCs w:val="28"/>
+          <w:lang w:val="en-US"/>
+        </w:rPr>
+        <w:t>Task 11 - Experimental Exercises Activities - Run First Program</w:t>
+      </w:r>
+      <w:bookmarkStart w:id="1" w:name="_GoBack"/>
       <w:bookmarkEnd w:id="1"/>
-    </w:p>
-    <w:p>
-      <w:pPr>
-        <w:rPr>
-          <w:sz w:val="28"/>
-          <w:szCs w:val="28"/>
-          <w:lang w:val="en-US"/>
-        </w:rPr>
-      </w:pPr>
-      <w:r>
-        <w:rPr>
-          <w:sz w:val="28"/>
-          <w:szCs w:val="28"/>
-          <w:lang w:val="en-US"/>
-        </w:rPr>
-        <w:t>Task 11 - Experimental Exercises Activities - Run First Program</w:t>
-      </w:r>
     </w:p>
     <w:p>
       <w:pPr>
@@ -4362,7 +4392,7 @@
                     </pic:cNvPicPr>
                   </pic:nvPicPr>
                   <pic:blipFill>
-                    <a:blip r:embed="rId38">
+                    <a:blip r:embed="rId39">
                       <a:extLst>
                         <a:ext uri="{28A0092B-C50C-407E-A947-70E740481C1C}">
                           <a14:useLocalDpi xmlns:a14="http://schemas.microsoft.com/office/drawing/2010/main" val="0"/>
@@ -4404,6 +4434,7 @@
           <w:sz w:val="28"/>
           <w:szCs w:val="28"/>
         </w:rPr>
+        <w:lastRenderedPageBreak/>
         <w:t>Т</w:t>
       </w:r>
       <w:r>
@@ -4414,15 +4445,6 @@
         </w:rPr>
         <w:t>ask 12 - Experimental Exercises Activities - Binary Calculations</w:t>
       </w:r>
-    </w:p>
-    <w:p>
-      <w:pPr>
-        <w:rPr>
-          <w:sz w:val="28"/>
-          <w:szCs w:val="28"/>
-          <w:lang w:val="en-US"/>
-        </w:rPr>
-      </w:pPr>
       <w:r>
         <w:rPr>
           <w:noProof/>
@@ -4430,7 +4452,6 @@
           <w:szCs w:val="28"/>
           <w:lang w:val="en-US"/>
         </w:rPr>
-        <w:lastRenderedPageBreak/>
         <w:drawing>
           <wp:inline distT="0" distB="0" distL="0" distR="0" wp14:anchorId="076AEF05" wp14:editId="355B4078">
             <wp:extent cx="2495841" cy="3311611"/>
@@ -4449,7 +4470,7 @@
                     </pic:cNvPicPr>
                   </pic:nvPicPr>
                   <pic:blipFill>
-                    <a:blip r:embed="rId39">
+                    <a:blip r:embed="rId40">
                       <a:extLst>
                         <a:ext uri="{28A0092B-C50C-407E-A947-70E740481C1C}">
                           <a14:useLocalDpi xmlns:a14="http://schemas.microsoft.com/office/drawing/2010/main" val="0"/>
@@ -4487,6 +4508,7 @@
       </w:r>
       <w:r>
         <w:rPr>
+          <w:noProof/>
           <w:sz w:val="28"/>
           <w:szCs w:val="28"/>
           <w:lang w:val="en-US"/>
@@ -4507,7 +4529,7 @@
                     <pic:cNvPicPr/>
                   </pic:nvPicPr>
                   <pic:blipFill>
-                    <a:blip r:embed="rId40"/>
+                    <a:blip r:embed="rId41"/>
                     <a:stretch>
                       <a:fillRect/>
                     </a:stretch>
@@ -4573,7 +4595,7 @@
                     </pic:cNvPicPr>
                   </pic:nvPicPr>
                   <pic:blipFill>
-                    <a:blip r:embed="rId41">
+                    <a:blip r:embed="rId42">
                       <a:extLst>
                         <a:ext uri="{28A0092B-C50C-407E-A947-70E740481C1C}">
                           <a14:useLocalDpi xmlns:a14="http://schemas.microsoft.com/office/drawing/2010/main" val="0"/>
@@ -4627,7 +4649,7 @@
                     </pic:cNvPicPr>
                   </pic:nvPicPr>
                   <pic:blipFill>
-                    <a:blip r:embed="rId42">
+                    <a:blip r:embed="rId43">
                       <a:extLst>
                         <a:ext uri="{28A0092B-C50C-407E-A947-70E740481C1C}">
                           <a14:useLocalDpi xmlns:a14="http://schemas.microsoft.com/office/drawing/2010/main" val="0"/>
@@ -4754,6 +4776,7 @@
       <w:r>
         <w:rPr>
           <w:b/>
+          <w:noProof/>
           <w:sz w:val="36"/>
           <w:szCs w:val="36"/>
           <w:lang w:val="en-US"/>
@@ -4774,7 +4797,7 @@
                     <pic:cNvPicPr/>
                   </pic:nvPicPr>
                   <pic:blipFill>
-                    <a:blip r:embed="rId43"/>
+                    <a:blip r:embed="rId44"/>
                     <a:stretch>
                       <a:fillRect/>
                     </a:stretch>
@@ -4802,55 +4825,15 @@
           <w:b/>
           <w:sz w:val="36"/>
           <w:szCs w:val="36"/>
-          <w:lang w:val="en-US"/>
-        </w:rPr>
-      </w:pPr>
-    </w:p>
-    <w:p>
-      <w:pPr>
+        </w:rPr>
+      </w:pPr>
+      <w:r>
         <w:rPr>
           <w:b/>
           <w:sz w:val="36"/>
           <w:szCs w:val="36"/>
-          <w:lang w:val="en-US"/>
-        </w:rPr>
-      </w:pPr>
-    </w:p>
-    <w:p>
-      <w:pPr>
-        <w:rPr>
-          <w:b/>
-          <w:sz w:val="36"/>
-          <w:szCs w:val="36"/>
-          <w:lang w:val="en-US"/>
-        </w:rPr>
-      </w:pPr>
-    </w:p>
-    <w:p>
-      <w:pPr>
-        <w:rPr>
-          <w:b/>
-          <w:sz w:val="36"/>
-          <w:szCs w:val="36"/>
-          <w:lang w:val="en-US"/>
-        </w:rPr>
-      </w:pPr>
-    </w:p>
-    <w:p>
-      <w:pPr>
-        <w:jc w:val="center"/>
-        <w:rPr>
-          <w:b/>
-          <w:sz w:val="36"/>
-          <w:szCs w:val="36"/>
-        </w:rPr>
-      </w:pPr>
-      <w:r>
-        <w:rPr>
-          <w:b/>
-          <w:sz w:val="36"/>
-          <w:szCs w:val="36"/>
-        </w:rPr>
+        </w:rPr>
+        <w:lastRenderedPageBreak/>
         <w:t>Зустрічі з командою</w:t>
       </w:r>
     </w:p>
@@ -4917,7 +4900,7 @@
                     <pic:cNvPicPr/>
                   </pic:nvPicPr>
                   <pic:blipFill>
-                    <a:blip r:embed="rId44" cstate="print">
+                    <a:blip r:embed="rId45" cstate="print">
                       <a:extLst>
                         <a:ext uri="{28A0092B-C50C-407E-A947-70E740481C1C}">
                           <a14:useLocalDpi xmlns:a14="http://schemas.microsoft.com/office/drawing/2010/main" val="0"/>
@@ -6617,7 +6600,7 @@
 </file>
 
 <file path=customXml/itemProps1.xml><?xml version="1.0" encoding="utf-8"?>
-<ds:datastoreItem xmlns:ds="http://schemas.openxmlformats.org/officeDocument/2006/customXml" ds:itemID="{DF14F4BE-49A1-41D6-A19B-6EB3DC77E312}">
+<ds:datastoreItem xmlns:ds="http://schemas.openxmlformats.org/officeDocument/2006/customXml" ds:itemID="{BFD2C21B-4D10-4907-9BFF-0D483A39D483}">
   <ds:schemaRefs>
     <ds:schemaRef ds:uri="http://schemas.openxmlformats.org/officeDocument/2006/bibliography"/>
   </ds:schemaRefs>

</xml_diff>